<commit_message>
Atualização de missão, visão e valores
</commit_message>
<xml_diff>
--- a/projeto.sprint_2/project.docs/project.documentation/Documentação FlowTracking - Flow Per Ad.docx
+++ b/projeto.sprint_2/project.docs/project.documentation/Documentação FlowTracking - Flow Per Ad.docx
@@ -345,9 +345,8 @@
           <w:bCs/>
           <w:szCs w:val="24"/>
         </w:rPr>
-        <w:t xml:space="preserve">São </w:t>
-      </w:r>
-      <w:proofErr w:type="gramStart"/>
+        <w:t>São Paulo</w:t>
+      </w:r>
       <w:r>
         <w:rPr>
           <w:rFonts w:cs="Arial"/>
@@ -355,26 +354,7 @@
           <w:bCs/>
           <w:szCs w:val="24"/>
         </w:rPr>
-        <w:t>Paulo</w:t>
-      </w:r>
-      <w:r>
-        <w:rPr>
-          <w:rFonts w:cs="Arial"/>
-          <w:b/>
-          <w:bCs/>
-          <w:szCs w:val="24"/>
-        </w:rPr>
-        <w:t>(</w:t>
-      </w:r>
-      <w:proofErr w:type="gramEnd"/>
-      <w:r>
-        <w:rPr>
-          <w:rFonts w:cs="Arial"/>
-          <w:b/>
-          <w:bCs/>
-          <w:szCs w:val="24"/>
-        </w:rPr>
-        <w:t>SP)</w:t>
+        <w:t>(SP)</w:t>
       </w:r>
     </w:p>
     <w:p>
@@ -446,21 +426,7 @@
                 <w:rStyle w:val="Hyperlink"/>
                 <w:noProof/>
               </w:rPr>
-              <w:t>INTRODUÇÃO DE CONTEXTUA</w:t>
-            </w:r>
-            <w:r>
-              <w:rPr>
-                <w:rStyle w:val="Hyperlink"/>
-                <w:noProof/>
-              </w:rPr>
-              <w:t>L</w:t>
-            </w:r>
-            <w:r>
-              <w:rPr>
-                <w:rStyle w:val="Hyperlink"/>
-                <w:noProof/>
-              </w:rPr>
-              <w:t>IZAÇÃO</w:t>
+              <w:t>INTRODUÇÃO DE CONTEXTUALIZAÇÃO</w:t>
             </w:r>
             <w:r>
               <w:rPr>
@@ -1408,6 +1374,7 @@
       </w:pPr>
       <w:bookmarkStart w:id="2" w:name="_Toc100006946"/>
       <w:r>
+        <w:lastRenderedPageBreak/>
         <w:t>OBJETIVO DO FLOW PER AD</w:t>
       </w:r>
       <w:bookmarkEnd w:id="2"/>
@@ -1422,25 +1389,13 @@
       </w:r>
       <w:proofErr w:type="spellEnd"/>
       <w:r>
-        <w:t xml:space="preserve"> buscamos </w:t>
-      </w:r>
-      <w:r>
-        <w:t>trazer dados de fluxo</w:t>
+        <w:t xml:space="preserve"> buscamos trazer dados de fluxo</w:t>
       </w:r>
       <w:r>
         <w:t xml:space="preserve"> de pessoas</w:t>
       </w:r>
       <w:r>
-        <w:t xml:space="preserve"> para as empresas </w:t>
-      </w:r>
-      <w:r>
-        <w:t>fazer</w:t>
-      </w:r>
-      <w:r>
-        <w:t>em</w:t>
-      </w:r>
-      <w:r>
-        <w:t xml:space="preserve"> o balanceamento de preço no marketing do metrô</w:t>
+        <w:t xml:space="preserve"> para as empresas fazerem o balanceamento de preço no marketing do metrô</w:t>
       </w:r>
       <w:r>
         <w:t>.</w:t>
@@ -1462,6 +1417,7 @@
       </w:pPr>
       <w:bookmarkStart w:id="3" w:name="_Toc100006947"/>
       <w:r>
+        <w:lastRenderedPageBreak/>
         <w:t>JUSTIFICATIVA DO FLOW PER AD</w:t>
       </w:r>
       <w:bookmarkEnd w:id="3"/>
@@ -1633,63 +1589,7 @@
           <w:rFonts w:cs="Arial"/>
           <w:szCs w:val="24"/>
         </w:rPr>
-        <w:t xml:space="preserve"> falta de balanceamento de preços faz com que todo o </w:t>
-      </w:r>
-      <w:r>
-        <w:rPr>
-          <w:rFonts w:cs="Arial"/>
-          <w:szCs w:val="24"/>
-        </w:rPr>
-        <w:t>valor</w:t>
-      </w:r>
-      <w:r>
-        <w:rPr>
-          <w:rFonts w:cs="Arial"/>
-          <w:szCs w:val="24"/>
-        </w:rPr>
-        <w:t xml:space="preserve"> da locação fique barateado </w:t>
-      </w:r>
-      <w:r>
-        <w:rPr>
-          <w:rFonts w:cs="Arial"/>
-          <w:szCs w:val="24"/>
-        </w:rPr>
-        <w:t xml:space="preserve">ou encarecido demais </w:t>
-      </w:r>
-      <w:r>
-        <w:rPr>
-          <w:rFonts w:cs="Arial"/>
-          <w:szCs w:val="24"/>
-        </w:rPr>
-        <w:t>comparado com</w:t>
-      </w:r>
-      <w:r>
-        <w:rPr>
-          <w:rFonts w:cs="Arial"/>
-          <w:szCs w:val="24"/>
-        </w:rPr>
-        <w:t xml:space="preserve"> as</w:t>
-      </w:r>
-      <w:r>
-        <w:rPr>
-          <w:rFonts w:cs="Arial"/>
-          <w:szCs w:val="24"/>
-        </w:rPr>
-        <w:t xml:space="preserve"> </w:t>
-      </w:r>
-      <w:r>
-        <w:rPr>
-          <w:rFonts w:cs="Arial"/>
-          <w:szCs w:val="24"/>
-        </w:rPr>
-        <w:t>supostas</w:t>
-      </w:r>
-      <w:r>
-        <w:rPr>
-          <w:rFonts w:cs="Arial"/>
-          <w:szCs w:val="24"/>
-        </w:rPr>
-        <w:t xml:space="preserve"> visualizações do anúncio, e assim, não se tem o lucro esperado.</w:t>
+        <w:t xml:space="preserve"> falta de balanceamento de preços faz com que todo o valor da locação fique barateado ou encarecido demais comparado com as supostas visualizações do anúncio, e assim, não se tem o lucro esperado.</w:t>
       </w:r>
     </w:p>
     <w:p>
@@ -1752,6 +1652,7 @@
       </w:pPr>
       <w:bookmarkStart w:id="4" w:name="_Toc100006948"/>
       <w:r>
+        <w:lastRenderedPageBreak/>
         <w:t>ESCOPO DA FLOW PER AD</w:t>
       </w:r>
       <w:bookmarkEnd w:id="4"/>
@@ -1787,13 +1688,8 @@
         <w:t xml:space="preserve"> </w:t>
       </w:r>
       <w:r>
-        <w:t xml:space="preserve">desenvolveu uma solução que funcionará da seguinte </w:t>
-      </w:r>
-      <w:proofErr w:type="gramStart"/>
-      <w:r>
-        <w:t>forma :</w:t>
-      </w:r>
-      <w:proofErr w:type="gramEnd"/>
+        <w:t>desenvolveu uma solução que funcionará da seguinte forma :</w:t>
+      </w:r>
     </w:p>
     <w:p>
       <w:r>
@@ -1809,15 +1705,7 @@
         <w:t xml:space="preserve"> serão armazenados num servidor que fará a contagem de acordo com o tempo e localização</w:t>
       </w:r>
       <w:r>
-        <w:t xml:space="preserve">, </w:t>
-      </w:r>
-      <w:proofErr w:type="gramStart"/>
-      <w:r>
-        <w:t>e também</w:t>
-      </w:r>
-      <w:proofErr w:type="gramEnd"/>
-      <w:r>
-        <w:t xml:space="preserve"> teremos uma tabela somente para os preços calculados nas estações e metrôs.</w:t>
+        <w:t>, e também teremos uma tabela somente para os preços calculados nas estações e metrôs.</w:t>
       </w:r>
     </w:p>
     <w:p>
@@ -1854,13 +1742,8 @@
     </w:p>
     <w:p>
       <w:r>
-        <w:t xml:space="preserve">Teremos duas </w:t>
-      </w:r>
-      <w:proofErr w:type="gramStart"/>
-      <w:r>
-        <w:t>equipes :</w:t>
-      </w:r>
-      <w:proofErr w:type="gramEnd"/>
+        <w:t>Teremos duas equipes :</w:t>
+      </w:r>
     </w:p>
     <w:p>
       <w:r>
@@ -1903,6 +1786,7 @@
       </w:pPr>
       <w:bookmarkStart w:id="6" w:name="_Toc100006950"/>
       <w:r>
+        <w:lastRenderedPageBreak/>
         <w:t>DIAGRAMA DA SOLUÇÃO</w:t>
       </w:r>
       <w:bookmarkEnd w:id="6"/>
@@ -1928,6 +1812,7 @@
       </w:pPr>
       <w:bookmarkStart w:id="7" w:name="_Toc100006951"/>
       <w:r>
+        <w:lastRenderedPageBreak/>
         <w:t>MARCOS DO PROJETO</w:t>
       </w:r>
       <w:bookmarkEnd w:id="7"/>
@@ -2019,24 +1904,8 @@
                 <w:rFonts w:cs="Arial"/>
                 <w:szCs w:val="24"/>
               </w:rPr>
-              <w:t>A</w:t>
-            </w:r>
-            <w:r>
-              <w:rPr>
-                <w:rFonts w:cs="Arial"/>
-                <w:szCs w:val="24"/>
-              </w:rPr>
-              <w:t xml:space="preserve">té </w:t>
-            </w:r>
-            <w:proofErr w:type="gramStart"/>
-            <w:r>
-              <w:rPr>
-                <w:rFonts w:cs="Arial"/>
-                <w:szCs w:val="24"/>
-              </w:rPr>
-              <w:t>2º Semana</w:t>
-            </w:r>
-            <w:proofErr w:type="gramEnd"/>
+              <w:t>Até 2º Semana</w:t>
+            </w:r>
           </w:p>
         </w:tc>
         <w:tc>
@@ -2086,24 +1955,8 @@
                 <w:rFonts w:cs="Arial"/>
                 <w:szCs w:val="24"/>
               </w:rPr>
-              <w:t>A</w:t>
-            </w:r>
-            <w:r>
-              <w:rPr>
-                <w:rFonts w:cs="Arial"/>
-                <w:szCs w:val="24"/>
-              </w:rPr>
-              <w:t xml:space="preserve">té </w:t>
-            </w:r>
-            <w:proofErr w:type="gramStart"/>
-            <w:r>
-              <w:rPr>
-                <w:rFonts w:cs="Arial"/>
-                <w:szCs w:val="24"/>
-              </w:rPr>
-              <w:t>5º Semana</w:t>
-            </w:r>
-            <w:proofErr w:type="gramEnd"/>
+              <w:t>Até 5º Semana</w:t>
+            </w:r>
           </w:p>
         </w:tc>
         <w:tc>
@@ -2144,24 +1997,8 @@
                 <w:rFonts w:cs="Arial"/>
                 <w:szCs w:val="24"/>
               </w:rPr>
-              <w:t>A</w:t>
-            </w:r>
-            <w:r>
-              <w:rPr>
-                <w:rFonts w:cs="Arial"/>
-                <w:szCs w:val="24"/>
-              </w:rPr>
-              <w:t xml:space="preserve">té </w:t>
-            </w:r>
-            <w:proofErr w:type="gramStart"/>
-            <w:r>
-              <w:rPr>
-                <w:rFonts w:cs="Arial"/>
-                <w:szCs w:val="24"/>
-              </w:rPr>
-              <w:t>12º Semana</w:t>
-            </w:r>
-            <w:proofErr w:type="gramEnd"/>
+              <w:t>Até 12º Semana</w:t>
+            </w:r>
           </w:p>
         </w:tc>
         <w:tc>
@@ -2202,24 +2039,8 @@
                 <w:rFonts w:cs="Arial"/>
                 <w:szCs w:val="24"/>
               </w:rPr>
-              <w:t>A</w:t>
-            </w:r>
-            <w:r>
-              <w:rPr>
-                <w:rFonts w:cs="Arial"/>
-                <w:szCs w:val="24"/>
-              </w:rPr>
-              <w:t xml:space="preserve">té </w:t>
-            </w:r>
-            <w:proofErr w:type="gramStart"/>
-            <w:r>
-              <w:rPr>
-                <w:rFonts w:cs="Arial"/>
-                <w:szCs w:val="24"/>
-              </w:rPr>
-              <w:t>19º Semana</w:t>
-            </w:r>
-            <w:proofErr w:type="gramEnd"/>
+              <w:t>Até 19º Semana</w:t>
+            </w:r>
           </w:p>
         </w:tc>
         <w:tc>
@@ -2269,24 +2090,8 @@
                 <w:rFonts w:cs="Arial"/>
                 <w:szCs w:val="24"/>
               </w:rPr>
-              <w:t>A</w:t>
-            </w:r>
-            <w:r>
-              <w:rPr>
-                <w:rFonts w:cs="Arial"/>
-                <w:szCs w:val="24"/>
-              </w:rPr>
-              <w:t xml:space="preserve">té </w:t>
-            </w:r>
-            <w:proofErr w:type="gramStart"/>
-            <w:r>
-              <w:rPr>
-                <w:rFonts w:cs="Arial"/>
-                <w:szCs w:val="24"/>
-              </w:rPr>
-              <w:t>20º Semana</w:t>
-            </w:r>
-            <w:proofErr w:type="gramEnd"/>
+              <w:t>Até 20º Semana</w:t>
+            </w:r>
           </w:p>
         </w:tc>
         <w:tc>
@@ -2348,19 +2153,15 @@
       </w:pPr>
       <w:bookmarkStart w:id="8" w:name="_Toc100006952"/>
       <w:r>
+        <w:lastRenderedPageBreak/>
         <w:t>premissas e restrições</w:t>
       </w:r>
       <w:bookmarkEnd w:id="8"/>
     </w:p>
     <w:p>
       <w:r>
-        <w:t xml:space="preserve">Nossas premissas </w:t>
-      </w:r>
-      <w:proofErr w:type="gramStart"/>
-      <w:r>
-        <w:t>são :</w:t>
-      </w:r>
-      <w:proofErr w:type="gramEnd"/>
+        <w:t>Nossas premissas são:</w:t>
+      </w:r>
     </w:p>
     <w:p>
       <w:pPr>
@@ -2480,13 +2281,8 @@
     <w:p/>
     <w:p>
       <w:r>
-        <w:t xml:space="preserve">Nossas restrições </w:t>
-      </w:r>
-      <w:proofErr w:type="gramStart"/>
-      <w:r>
-        <w:t>são :</w:t>
-      </w:r>
-      <w:proofErr w:type="gramEnd"/>
+        <w:t>Nossas restrições são:</w:t>
+      </w:r>
     </w:p>
     <w:p>
       <w:pPr>
@@ -2554,25 +2350,23 @@
           <w:sz w:val="24"/>
           <w:szCs w:val="24"/>
         </w:rPr>
-        <w:t xml:space="preserve">Implementação do </w:t>
-      </w:r>
-      <w:proofErr w:type="spellStart"/>
-      <w:r>
-        <w:rPr>
-          <w:rFonts w:ascii="Arial" w:hAnsi="Arial" w:cs="Arial"/>
-          <w:sz w:val="24"/>
-          <w:szCs w:val="24"/>
-        </w:rPr>
-        <w:t>Flow</w:t>
-      </w:r>
-      <w:proofErr w:type="spellEnd"/>
-      <w:r>
-        <w:rPr>
-          <w:rFonts w:ascii="Arial" w:hAnsi="Arial" w:cs="Arial"/>
-          <w:sz w:val="24"/>
-          <w:szCs w:val="24"/>
-        </w:rPr>
-        <w:t xml:space="preserve"> Per Ad apenas em horários de pouca movimentação;</w:t>
+        <w:t>Implementação do</w:t>
+      </w:r>
+      <w:r>
+        <w:rPr>
+          <w:rFonts w:ascii="Arial" w:hAnsi="Arial" w:cs="Arial"/>
+          <w:sz w:val="24"/>
+          <w:szCs w:val="24"/>
+        </w:rPr>
+        <w:t xml:space="preserve">s sensores </w:t>
+      </w:r>
+      <w:r>
+        <w:rPr>
+          <w:rFonts w:ascii="Arial" w:hAnsi="Arial" w:cs="Arial"/>
+          <w:sz w:val="24"/>
+          <w:szCs w:val="24"/>
+        </w:rPr>
+        <w:t>apenas em horários de pouca movimentação;</w:t>
       </w:r>
     </w:p>
     <w:p>
@@ -2653,6 +2447,7 @@
       </w:pPr>
       <w:bookmarkStart w:id="9" w:name="_Toc100006953"/>
       <w:r>
+        <w:lastRenderedPageBreak/>
         <w:t>orçamento</w:t>
       </w:r>
       <w:bookmarkEnd w:id="9"/>
@@ -2675,13 +2470,8 @@
       </w:r>
       <w:proofErr w:type="spellEnd"/>
       <w:r>
-        <w:t xml:space="preserve"> para instalação em 5 passagens fica em torno de R$:25.000,</w:t>
-      </w:r>
-      <w:proofErr w:type="gramStart"/>
-      <w:r>
-        <w:t>00 .</w:t>
-      </w:r>
-      <w:proofErr w:type="gramEnd"/>
+        <w:t xml:space="preserve"> para instalação em 5 passagens fica em torno de R$:25.000,00 .</w:t>
+      </w:r>
     </w:p>
     <w:p>
       <w:r>
@@ -2715,6 +2505,7 @@
       </w:pPr>
       <w:bookmarkStart w:id="10" w:name="_Toc100006954"/>
       <w:r>
+        <w:lastRenderedPageBreak/>
         <w:t>FLOWTRACKING TEAM</w:t>
       </w:r>
       <w:bookmarkEnd w:id="10"/>
@@ -3095,6 +2886,7 @@
       </w:pPr>
       <w:bookmarkStart w:id="11" w:name="_Toc100006955"/>
       <w:r>
+        <w:lastRenderedPageBreak/>
         <w:t>sustentação</w:t>
       </w:r>
       <w:bookmarkEnd w:id="11"/>
@@ -3271,6 +3063,7 @@
       </w:pPr>
       <w:bookmarkStart w:id="12" w:name="_Toc100006956"/>
       <w:r>
+        <w:lastRenderedPageBreak/>
         <w:t>CONCLUSÃO</w:t>
       </w:r>
       <w:bookmarkEnd w:id="12"/>
@@ -3476,6 +3269,7 @@
         <w:docPartUnique/>
       </w:docPartObj>
     </w:sdtPr>
+    <w:sdtEndPr/>
     <w:sdtContent>
       <w:p>
         <w:pPr>
@@ -4778,37 +4572,37 @@
       </w:rPr>
     </w:lvl>
   </w:abstractNum>
-  <w:num w:numId="1">
+  <w:num w:numId="1" w16cid:durableId="1777942812">
     <w:abstractNumId w:val="5"/>
   </w:num>
-  <w:num w:numId="2">
+  <w:num w:numId="2" w16cid:durableId="2056658">
     <w:abstractNumId w:val="2"/>
   </w:num>
-  <w:num w:numId="3">
+  <w:num w:numId="3" w16cid:durableId="1908496161">
     <w:abstractNumId w:val="3"/>
   </w:num>
-  <w:num w:numId="4">
+  <w:num w:numId="4" w16cid:durableId="1347899861">
     <w:abstractNumId w:val="9"/>
   </w:num>
-  <w:num w:numId="5">
+  <w:num w:numId="5" w16cid:durableId="1023827429">
     <w:abstractNumId w:val="1"/>
   </w:num>
-  <w:num w:numId="6">
+  <w:num w:numId="6" w16cid:durableId="1161237470">
     <w:abstractNumId w:val="8"/>
   </w:num>
-  <w:num w:numId="7">
+  <w:num w:numId="7" w16cid:durableId="755057099">
     <w:abstractNumId w:val="4"/>
   </w:num>
-  <w:num w:numId="8">
+  <w:num w:numId="8" w16cid:durableId="1611085417">
     <w:abstractNumId w:val="0"/>
   </w:num>
-  <w:num w:numId="9">
+  <w:num w:numId="9" w16cid:durableId="862133560">
     <w:abstractNumId w:val="10"/>
   </w:num>
-  <w:num w:numId="10">
+  <w:num w:numId="10" w16cid:durableId="1655135243">
     <w:abstractNumId w:val="7"/>
   </w:num>
-  <w:num w:numId="11">
+  <w:num w:numId="11" w16cid:durableId="1362583939">
     <w:abstractNumId w:val="6"/>
   </w:num>
 </w:numbering>

</xml_diff>